<commit_message>
Report now outputs separate csv files
</commit_message>
<xml_diff>
--- a/admin/Meeting notes.docx
+++ b/admin/Meeting notes.docx
@@ -1466,6 +1466,69 @@
           <w:lang w:val="en-US"/>
         </w:rPr>
       </w:pPr>
+    </w:p>
+    <w:p>
+      <w:pPr>
+        <w:rPr>
+          <w:lang w:val="en-US"/>
+        </w:rPr>
+      </w:pPr>
+      <w:proofErr w:type="gramStart"/>
+      <w:r>
+        <w:rPr>
+          <w:lang w:val="en-US"/>
+        </w:rPr>
+        <w:t>Questions :</w:t>
+      </w:r>
+      <w:proofErr w:type="gramEnd"/>
+      <w:r>
+        <w:rPr>
+          <w:lang w:val="en-US"/>
+        </w:rPr>
+        <w:t xml:space="preserve"> </w:t>
+      </w:r>
+    </w:p>
+    <w:p>
+      <w:pPr>
+        <w:rPr>
+          <w:lang w:val="en-US"/>
+        </w:rPr>
+      </w:pPr>
+    </w:p>
+    <w:p>
+      <w:pPr>
+        <w:rPr>
+          <w:lang w:val="en-US"/>
+        </w:rPr>
+      </w:pPr>
+      <w:proofErr w:type="gramStart"/>
+      <w:r>
+        <w:rPr>
+          <w:lang w:val="en-US"/>
+        </w:rPr>
+        <w:t>Years ?</w:t>
+      </w:r>
+      <w:proofErr w:type="gramEnd"/>
+      <w:r>
+        <w:rPr>
+          <w:lang w:val="en-US"/>
+        </w:rPr>
+        <w:t xml:space="preserve"> </w:t>
+      </w:r>
+      <w:proofErr w:type="gramStart"/>
+      <w:r>
+        <w:rPr>
+          <w:lang w:val="en-US"/>
+        </w:rPr>
+        <w:t>Unify ?</w:t>
+      </w:r>
+      <w:proofErr w:type="gramEnd"/>
+      <w:r>
+        <w:rPr>
+          <w:lang w:val="en-US"/>
+        </w:rPr>
+        <w:t xml:space="preserve"> Education 2024 in baseline but then 2025 in resource config ? </w:t>
+      </w:r>
     </w:p>
     <w:sectPr>
       <w:pgSz w:w="11906" w:h="16838"/>

</xml_diff>

<commit_message>
Up to Energy : Baseline
</commit_message>
<xml_diff>
--- a/admin/Meeting notes.docx
+++ b/admin/Meeting notes.docx
@@ -1473,12 +1473,30 @@
           <w:lang w:val="en-US"/>
         </w:rPr>
       </w:pPr>
+      <w:r>
+        <w:rPr>
+          <w:lang w:val="en-US"/>
+        </w:rPr>
+        <w:t xml:space="preserve">Questions </w:t>
+      </w:r>
+      <w:r>
+        <w:rPr>
+          <w:lang w:val="en-US"/>
+        </w:rPr>
+        <w:t>(9/10</w:t>
+      </w:r>
       <w:proofErr w:type="gramStart"/>
       <w:r>
         <w:rPr>
           <w:lang w:val="en-US"/>
         </w:rPr>
-        <w:t>Questions :</w:t>
+        <w:t xml:space="preserve">) </w:t>
+      </w:r>
+      <w:r>
+        <w:rPr>
+          <w:lang w:val="en-US"/>
+        </w:rPr>
+        <w:t>:</w:t>
       </w:r>
       <w:proofErr w:type="gramEnd"/>
       <w:r>
@@ -1497,6 +1515,11 @@
     </w:p>
     <w:p>
       <w:pPr>
+        <w:pStyle w:val="ListParagraph"/>
+        <w:numPr>
+          <w:ilvl w:val="0"/>
+          <w:numId w:val="2"/>
+        </w:numPr>
         <w:rPr>
           <w:lang w:val="en-US"/>
         </w:rPr>
@@ -1527,7 +1550,197 @@
         <w:rPr>
           <w:lang w:val="en-US"/>
         </w:rPr>
-        <w:t xml:space="preserve"> Education 2024 in baseline but then 2025 in resource config ? </w:t>
+        <w:t xml:space="preserve"> Education 2024 in baseline but then 2025 in resource </w:t>
+      </w:r>
+      <w:proofErr w:type="gramStart"/>
+      <w:r>
+        <w:rPr>
+          <w:lang w:val="en-US"/>
+        </w:rPr>
+        <w:t>config ?</w:t>
+      </w:r>
+      <w:proofErr w:type="gramEnd"/>
+      <w:r>
+        <w:rPr>
+          <w:lang w:val="en-US"/>
+        </w:rPr>
+        <w:t xml:space="preserve"> </w:t>
+      </w:r>
+    </w:p>
+    <w:p>
+      <w:pPr>
+        <w:rPr>
+          <w:lang w:val="en-US"/>
+        </w:rPr>
+      </w:pPr>
+    </w:p>
+    <w:p>
+      <w:pPr>
+        <w:pStyle w:val="ListParagraph"/>
+        <w:numPr>
+          <w:ilvl w:val="0"/>
+          <w:numId w:val="2"/>
+        </w:numPr>
+        <w:rPr>
+          <w:lang w:val="en-US"/>
+        </w:rPr>
+      </w:pPr>
+      <w:r>
+        <w:rPr>
+          <w:lang w:val="en-US"/>
+        </w:rPr>
+        <w:t xml:space="preserve">Check if the equations have not changed </w:t>
+      </w:r>
+      <w:r>
+        <w:rPr>
+          <w:lang w:val="en-US"/>
+        </w:rPr>
+        <w:t xml:space="preserve">in new full dataset </w:t>
+      </w:r>
+    </w:p>
+    <w:p>
+      <w:pPr>
+        <w:pStyle w:val="ListParagraph"/>
+        <w:rPr>
+          <w:lang w:val="en-US"/>
+        </w:rPr>
+      </w:pPr>
+    </w:p>
+    <w:p>
+      <w:pPr>
+        <w:rPr>
+          <w:lang w:val="en-US"/>
+        </w:rPr>
+      </w:pPr>
+      <w:r>
+        <w:rPr>
+          <w:noProof/>
+          <w:lang w:val="en-US"/>
+        </w:rPr>
+        <w:lastRenderedPageBreak/>
+        <w:drawing>
+          <wp:inline distT="0" distB="0" distL="0" distR="0" wp14:anchorId="450A92B2" wp14:editId="5B0E2B40">
+            <wp:extent cx="5978769" cy="3511341"/>
+            <wp:effectExtent l="0" t="0" r="3175" b="0"/>
+            <wp:docPr id="473319058" name="Picture 1" descr="A screen shot of a computer&#10;&#10;Description automatically generated"/>
+            <wp:cNvGraphicFramePr>
+              <a:graphicFrameLocks xmlns:a="http://schemas.openxmlformats.org/drawingml/2006/main" noChangeAspect="1"/>
+            </wp:cNvGraphicFramePr>
+            <a:graphic xmlns:a="http://schemas.openxmlformats.org/drawingml/2006/main">
+              <a:graphicData uri="http://schemas.openxmlformats.org/drawingml/2006/picture">
+                <pic:pic xmlns:pic="http://schemas.openxmlformats.org/drawingml/2006/picture">
+                  <pic:nvPicPr>
+                    <pic:cNvPr id="473319058" name="Picture 1" descr="A screen shot of a computer&#10;&#10;Description automatically generated"/>
+                    <pic:cNvPicPr/>
+                  </pic:nvPicPr>
+                  <pic:blipFill>
+                    <a:blip r:embed="rId5">
+                      <a:extLst>
+                        <a:ext uri="{28A0092B-C50C-407E-A947-70E740481C1C}">
+                          <a14:useLocalDpi xmlns:a14="http://schemas.microsoft.com/office/drawing/2010/main" val="0"/>
+                        </a:ext>
+                      </a:extLst>
+                    </a:blip>
+                    <a:stretch>
+                      <a:fillRect/>
+                    </a:stretch>
+                  </pic:blipFill>
+                  <pic:spPr>
+                    <a:xfrm>
+                      <a:off x="0" y="0"/>
+                      <a:ext cx="6003916" cy="3526110"/>
+                    </a:xfrm>
+                    <a:prstGeom prst="rect">
+                      <a:avLst/>
+                    </a:prstGeom>
+                  </pic:spPr>
+                </pic:pic>
+              </a:graphicData>
+            </a:graphic>
+          </wp:inline>
+        </w:drawing>
+      </w:r>
+    </w:p>
+    <w:p>
+      <w:pPr>
+        <w:rPr>
+          <w:lang w:val="en-US"/>
+        </w:rPr>
+      </w:pPr>
+    </w:p>
+    <w:p>
+      <w:pPr>
+        <w:pStyle w:val="ListParagraph"/>
+        <w:numPr>
+          <w:ilvl w:val="0"/>
+          <w:numId w:val="2"/>
+        </w:numPr>
+        <w:rPr>
+          <w:lang w:val="en-US"/>
+        </w:rPr>
+      </w:pPr>
+      <w:r>
+        <w:rPr>
+          <w:lang w:val="en-US"/>
+        </w:rPr>
+        <w:t xml:space="preserve">No estimate of financial damage from cyclones to Emergency </w:t>
+      </w:r>
+      <w:proofErr w:type="gramStart"/>
+      <w:r>
+        <w:rPr>
+          <w:lang w:val="en-US"/>
+        </w:rPr>
+        <w:t>Telecommunications ?</w:t>
+      </w:r>
+      <w:proofErr w:type="gramEnd"/>
+      <w:r>
+        <w:rPr>
+          <w:lang w:val="en-US"/>
+        </w:rPr>
+        <w:t xml:space="preserve"> </w:t>
+      </w:r>
+    </w:p>
+    <w:p>
+      <w:pPr>
+        <w:rPr>
+          <w:lang w:val="en-US"/>
+        </w:rPr>
+      </w:pPr>
+    </w:p>
+    <w:p>
+      <w:pPr>
+        <w:pStyle w:val="ListParagraph"/>
+        <w:numPr>
+          <w:ilvl w:val="0"/>
+          <w:numId w:val="2"/>
+        </w:numPr>
+        <w:rPr>
+          <w:lang w:val="en-US"/>
+        </w:rPr>
+      </w:pPr>
+      <w:r>
+        <w:rPr>
+          <w:lang w:val="en-US"/>
+        </w:rPr>
+        <w:t>First column of Tables (only one</w:t>
+      </w:r>
+      <w:r>
+        <w:rPr>
+          <w:lang w:val="en-US"/>
+        </w:rPr>
+        <w:t xml:space="preserve">: </w:t>
+      </w:r>
+      <w:r>
+        <w:rPr>
+          <w:lang w:val="en-US"/>
+        </w:rPr>
+        <w:t xml:space="preserve">Region, or three </w:t>
+      </w:r>
+      <w:r>
+        <w:rPr>
+          <w:lang w:val="en-US"/>
+        </w:rPr>
+        <w:t xml:space="preserve">(National, Province, Area Council)) ? </w:t>
       </w:r>
     </w:p>
     <w:sectPr>

</xml_diff>

<commit_message>
Food security section finished
</commit_message>
<xml_diff>
--- a/admin/Meeting notes.docx
+++ b/admin/Meeting notes.docx
@@ -1740,9 +1740,499 @@
         <w:rPr>
           <w:lang w:val="en-US"/>
         </w:rPr>
-        <w:t xml:space="preserve">(National, Province, Area Council)) ? </w:t>
-      </w:r>
-    </w:p>
+        <w:t>(National, Province, Area Council)</w:t>
+      </w:r>
+      <w:proofErr w:type="gramStart"/>
+      <w:r>
+        <w:rPr>
+          <w:lang w:val="en-US"/>
+        </w:rPr>
+        <w:t>) ?</w:t>
+      </w:r>
+      <w:proofErr w:type="gramEnd"/>
+      <w:r>
+        <w:rPr>
+          <w:lang w:val="en-US"/>
+        </w:rPr>
+        <w:t xml:space="preserve"> </w:t>
+      </w:r>
+    </w:p>
+    <w:p>
+      <w:pPr>
+        <w:rPr>
+          <w:lang w:val="en-US"/>
+        </w:rPr>
+      </w:pPr>
+    </w:p>
+    <w:p>
+      <w:pPr>
+        <w:rPr>
+          <w:lang w:val="en-US"/>
+        </w:rPr>
+      </w:pPr>
+    </w:p>
+    <w:p>
+      <w:pPr>
+        <w:rPr>
+          <w:b/>
+          <w:bCs/>
+          <w:sz w:val="32"/>
+          <w:szCs w:val="32"/>
+          <w:lang w:val="en-US"/>
+        </w:rPr>
+      </w:pPr>
+      <w:r>
+        <w:rPr>
+          <w:b/>
+          <w:bCs/>
+          <w:sz w:val="32"/>
+          <w:szCs w:val="32"/>
+          <w:lang w:val="en-US"/>
+        </w:rPr>
+        <w:t xml:space="preserve">Energy, </w:t>
+      </w:r>
+      <w:proofErr w:type="gramStart"/>
+      <w:r>
+        <w:rPr>
+          <w:b/>
+          <w:bCs/>
+          <w:sz w:val="32"/>
+          <w:szCs w:val="32"/>
+          <w:lang w:val="en-US"/>
+        </w:rPr>
+        <w:t xml:space="preserve">resources </w:t>
+      </w:r>
+      <w:r>
+        <w:rPr>
+          <w:b/>
+          <w:bCs/>
+          <w:sz w:val="32"/>
+          <w:szCs w:val="32"/>
+          <w:lang w:val="en-US"/>
+        </w:rPr>
+        <w:t>:</w:t>
+      </w:r>
+      <w:proofErr w:type="gramEnd"/>
+      <w:r>
+        <w:rPr>
+          <w:b/>
+          <w:bCs/>
+          <w:sz w:val="32"/>
+          <w:szCs w:val="32"/>
+          <w:lang w:val="en-US"/>
+        </w:rPr>
+        <w:t xml:space="preserve"> </w:t>
+      </w:r>
+    </w:p>
+    <w:p>
+      <w:pPr>
+        <w:pStyle w:val="ListParagraph"/>
+        <w:rPr>
+          <w:lang w:val="en-US"/>
+        </w:rPr>
+      </w:pPr>
+    </w:p>
+    <w:p>
+      <w:pPr>
+        <w:rPr>
+          <w:b/>
+          <w:bCs/>
+        </w:rPr>
+      </w:pPr>
+      <w:r>
+        <w:rPr>
+          <w:b/>
+          <w:bCs/>
+        </w:rPr>
+        <w:t>Assumptions I'm Making:</w:t>
+      </w:r>
+    </w:p>
+    <w:p>
+      <w:pPr>
+        <w:numPr>
+          <w:ilvl w:val="0"/>
+          <w:numId w:val="5"/>
+        </w:numPr>
+      </w:pPr>
+      <w:r>
+        <w:rPr>
+          <w:b/>
+          <w:bCs/>
+        </w:rPr>
+        <w:t>Solar Lamps</w:t>
+      </w:r>
+      <w:r>
+        <w:t xml:space="preserve">: Using the </w:t>
+      </w:r>
+      <w:r>
+        <w:rPr>
+          <w:b/>
+          <w:bCs/>
+        </w:rPr>
+        <w:t>total of all electricity-damaged households</w:t>
+      </w:r>
+      <w:r>
+        <w:t xml:space="preserve"> (sum of all 5 electricity types)</w:t>
+      </w:r>
+    </w:p>
+    <w:p>
+      <w:pPr>
+        <w:numPr>
+          <w:ilvl w:val="0"/>
+          <w:numId w:val="5"/>
+        </w:numPr>
+      </w:pPr>
+      <w:r>
+        <w:rPr>
+          <w:b/>
+          <w:bCs/>
+        </w:rPr>
+        <w:t>Low/High Voltage Poles</w:t>
+      </w:r>
+      <w:r>
+        <w:t xml:space="preserve">: First calculating </w:t>
+      </w:r>
+      <w:r>
+        <w:rPr>
+          <w:b/>
+          <w:bCs/>
+        </w:rPr>
+        <w:t>damaged poles</w:t>
+      </w:r>
+      <w:r>
+        <w:t xml:space="preserve"> = baseline poles × cyclone damage multiplier, then applying the 0.2 multiplier</w:t>
+      </w:r>
+    </w:p>
+    <w:p>
+      <w:pPr>
+        <w:numPr>
+          <w:ilvl w:val="0"/>
+          <w:numId w:val="5"/>
+        </w:numPr>
+      </w:pPr>
+      <w:r>
+        <w:rPr>
+          <w:b/>
+          <w:bCs/>
+        </w:rPr>
+        <w:t>Power Line Cable</w:t>
+      </w:r>
+      <w:r>
+        <w:t xml:space="preserve">: Using </w:t>
+      </w:r>
+      <w:r>
+        <w:rPr>
+          <w:b/>
+          <w:bCs/>
+        </w:rPr>
+        <w:t>total damaged poles</w:t>
+      </w:r>
+      <w:r>
+        <w:t xml:space="preserve"> (low voltage + high voltage) × 100 meters</w:t>
+      </w:r>
+    </w:p>
+    <w:p>
+      <w:pPr>
+        <w:rPr>
+          <w:b/>
+          <w:bCs/>
+        </w:rPr>
+      </w:pPr>
+      <w:r>
+        <w:rPr>
+          <w:b/>
+          <w:bCs/>
+        </w:rPr>
+        <w:t>Questions to Ask Your Client:</w:t>
+      </w:r>
+    </w:p>
+    <w:p>
+      <w:pPr>
+        <w:numPr>
+          <w:ilvl w:val="0"/>
+          <w:numId w:val="6"/>
+        </w:numPr>
+      </w:pPr>
+      <w:r>
+        <w:rPr>
+          <w:b/>
+          <w:bCs/>
+        </w:rPr>
+        <w:t>For Solar Lamps</w:t>
+      </w:r>
+      <w:r>
+        <w:t xml:space="preserve">: Should we use: </w:t>
+      </w:r>
+    </w:p>
+    <w:p>
+      <w:pPr>
+        <w:numPr>
+          <w:ilvl w:val="1"/>
+          <w:numId w:val="6"/>
+        </w:numPr>
+      </w:pPr>
+      <w:r>
+        <w:t>All electricity-affected households (my assumption), OR</w:t>
+      </w:r>
+    </w:p>
+    <w:p>
+      <w:pPr>
+        <w:numPr>
+          <w:ilvl w:val="1"/>
+          <w:numId w:val="6"/>
+        </w:numPr>
+      </w:pPr>
+      <w:r>
+        <w:t>Only specific types (e.g., those with "no access" or "battery lamp"), OR</w:t>
+      </w:r>
+    </w:p>
+    <w:p>
+      <w:pPr>
+        <w:numPr>
+          <w:ilvl w:val="1"/>
+          <w:numId w:val="6"/>
+        </w:numPr>
+      </w:pPr>
+      <w:r>
+        <w:t>Total households in the region?</w:t>
+      </w:r>
+    </w:p>
+    <w:p>
+      <w:pPr>
+        <w:numPr>
+          <w:ilvl w:val="0"/>
+          <w:numId w:val="7"/>
+        </w:numPr>
+      </w:pPr>
+      <w:r>
+        <w:rPr>
+          <w:b/>
+          <w:bCs/>
+        </w:rPr>
+        <w:t>For Infrastructure Resources</w:t>
+      </w:r>
+      <w:r>
+        <w:t xml:space="preserve">: Should we: </w:t>
+      </w:r>
+    </w:p>
+    <w:p>
+      <w:pPr>
+        <w:numPr>
+          <w:ilvl w:val="1"/>
+          <w:numId w:val="7"/>
+        </w:numPr>
+      </w:pPr>
+      <w:r>
+        <w:t>First calculate damaged poles using cyclone multipliers, then apply the resource ratios (my assumption), OR</w:t>
+      </w:r>
+    </w:p>
+    <w:p>
+      <w:pPr>
+        <w:numPr>
+          <w:ilvl w:val="1"/>
+          <w:numId w:val="7"/>
+        </w:numPr>
+      </w:pPr>
+      <w:r>
+        <w:t>Use baseline pole counts directly with the resource ratios?</w:t>
+      </w:r>
+    </w:p>
+    <w:p>
+      <w:pPr>
+        <w:numPr>
+          <w:ilvl w:val="0"/>
+          <w:numId w:val="8"/>
+        </w:numPr>
+      </w:pPr>
+      <w:r>
+        <w:rPr>
+          <w:b/>
+          <w:bCs/>
+        </w:rPr>
+        <w:t>For Power Line Cable</w:t>
+      </w:r>
+      <w:r>
+        <w:t xml:space="preserve">: Should "Number of Poles Affected" be: </w:t>
+      </w:r>
+    </w:p>
+    <w:p>
+      <w:pPr>
+        <w:numPr>
+          <w:ilvl w:val="1"/>
+          <w:numId w:val="8"/>
+        </w:numPr>
+      </w:pPr>
+      <w:r>
+        <w:t>Sum of low voltage + high voltage damaged poles (my assumption), OR</w:t>
+      </w:r>
+    </w:p>
+    <w:p>
+      <w:pPr>
+        <w:numPr>
+          <w:ilvl w:val="1"/>
+          <w:numId w:val="8"/>
+        </w:numPr>
+      </w:pPr>
+      <w:r>
+        <w:t>Only one type, OR</w:t>
+      </w:r>
+    </w:p>
+    <w:p>
+      <w:pPr>
+        <w:numPr>
+          <w:ilvl w:val="1"/>
+          <w:numId w:val="8"/>
+        </w:numPr>
+      </w:pPr>
+      <w:r>
+        <w:lastRenderedPageBreak/>
+        <w:t>Include high voltage support poles too?</w:t>
+      </w:r>
+    </w:p>
+    <w:p/>
+    <w:p/>
+    <w:p>
+      <w:r>
+        <w:t>Energy, financial damage :</w:t>
+      </w:r>
+    </w:p>
+    <w:p/>
+    <w:p>
+      <w:r>
+        <w:t>For "Main Grid" in Table 1, should we use the "electricity poles" unit cost (160,000 VT), or is there a different cost we should use?</w:t>
+      </w:r>
+    </w:p>
+    <w:p/>
+    <w:p>
+      <w:pPr>
+        <w:rPr>
+          <w:b/>
+          <w:bCs/>
+          <w:color w:val="4472C4" w:themeColor="accent1"/>
+        </w:rPr>
+      </w:pPr>
+      <w:r>
+        <w:rPr>
+          <w:b/>
+          <w:bCs/>
+          <w:color w:val="4472C4" w:themeColor="accent1"/>
+        </w:rPr>
+        <w:t xml:space="preserve">Food security, response resources: </w:t>
+      </w:r>
+    </w:p>
+    <w:p/>
+    <w:p>
+      <w:r>
+        <w:t xml:space="preserve">No resources for Banana ? </w:t>
+      </w:r>
+    </w:p>
+    <w:p/>
+    <w:p>
+      <w:pPr>
+        <w:rPr>
+          <w:b/>
+          <w:bCs/>
+          <w:color w:val="4472C4" w:themeColor="accent1"/>
+        </w:rPr>
+      </w:pPr>
+      <w:r>
+        <w:rPr>
+          <w:b/>
+          <w:bCs/>
+          <w:color w:val="4472C4" w:themeColor="accent1"/>
+        </w:rPr>
+        <w:t xml:space="preserve">Food security, </w:t>
+      </w:r>
+      <w:r>
+        <w:rPr>
+          <w:b/>
+          <w:bCs/>
+          <w:color w:val="4472C4" w:themeColor="accent1"/>
+        </w:rPr>
+        <w:t xml:space="preserve">estimated financial damage: </w:t>
+      </w:r>
+    </w:p>
+    <w:p>
+      <w:pPr>
+        <w:rPr>
+          <w:b/>
+          <w:bCs/>
+          <w:color w:val="4472C4" w:themeColor="accent1"/>
+        </w:rPr>
+      </w:pPr>
+    </w:p>
+    <w:p>
+      <w:pPr>
+        <w:rPr>
+          <w:b/>
+          <w:bCs/>
+          <w:color w:val="000000" w:themeColor="text1"/>
+        </w:rPr>
+      </w:pPr>
+      <w:r>
+        <w:rPr>
+          <w:b/>
+          <w:bCs/>
+          <w:color w:val="000000" w:themeColor="text1"/>
+        </w:rPr>
+        <w:t>Table 3</w:t>
+      </w:r>
+      <w:r>
+        <w:rPr>
+          <w:b/>
+          <w:bCs/>
+          <w:color w:val="000000" w:themeColor="text1"/>
+        </w:rPr>
+        <w:t xml:space="preserve"> : </w:t>
+      </w:r>
+    </w:p>
+    <w:p/>
+    <w:p>
+      <w:pPr>
+        <w:rPr>
+          <w:b/>
+          <w:bCs/>
+        </w:rPr>
+      </w:pPr>
+      <w:r>
+        <w:rPr>
+          <w:b/>
+          <w:bCs/>
+        </w:rPr>
+        <w:t>Missing: Timber Damage Multipliers</w:t>
+      </w:r>
+    </w:p>
+    <w:p/>
+    <w:p>
+      <w:r>
+        <w:t xml:space="preserve">I found that timber has </w:t>
+      </w:r>
+      <w:r>
+        <w:rPr>
+          <w:b/>
+          <w:bCs/>
+        </w:rPr>
+        <w:t>financial unit costs</w:t>
+      </w:r>
+      <w:r>
+        <w:t xml:space="preserve"> in the configuration (e.g., Kauri = 70,000 VT), but there are </w:t>
+      </w:r>
+      <w:r>
+        <w:rPr>
+          <w:b/>
+          <w:bCs/>
+        </w:rPr>
+        <w:t>no damage multipliers</w:t>
+      </w:r>
+      <w:r>
+        <w:t xml:space="preserve"> in the 2a Input- Damage Multiplier.csv file.</w:t>
+      </w:r>
+    </w:p>
+    <w:p/>
+    <w:p/>
+    <w:p/>
+    <w:p/>
+    <w:p/>
     <w:sectPr>
       <w:pgSz w:w="11906" w:h="16838"/>
       <w:pgMar w:top="1440" w:right="1440" w:bottom="1440" w:left="1440" w:header="708" w:footer="708" w:gutter="0"/>
@@ -1756,6 +2246,123 @@
 <file path=word/numbering.xml><?xml version="1.0" encoding="utf-8"?>
 <w:numbering xmlns:wpc="http://schemas.microsoft.com/office/word/2010/wordprocessingCanvas" xmlns:cx="http://schemas.microsoft.com/office/drawing/2014/chartex" xmlns:cx1="http://schemas.microsoft.com/office/drawing/2015/9/8/chartex" xmlns:cx2="http://schemas.microsoft.com/office/drawing/2015/10/21/chartex" xmlns:cx3="http://schemas.microsoft.com/office/drawing/2016/5/9/chartex" xmlns:cx4="http://schemas.microsoft.com/office/drawing/2016/5/10/chartex" xmlns:cx5="http://schemas.microsoft.com/office/drawing/2016/5/11/chartex" xmlns:cx6="http://schemas.microsoft.com/office/drawing/2016/5/12/chartex" xmlns:cx7="http://schemas.microsoft.com/office/drawing/2016/5/13/chartex" xmlns:cx8="http://schemas.microsoft.com/office/drawing/2016/5/14/chartex" xmlns:mc="http://schemas.openxmlformats.org/markup-compatibility/2006" xmlns:aink="http://schemas.microsoft.com/office/drawing/2016/ink" xmlns:am3d="http://schemas.microsoft.com/office/drawing/2017/model3d" xmlns:o="urn:schemas-microsoft-com:office:office" xmlns:oel="http://schemas.microsoft.com/office/2019/extlst" xmlns:r="http://schemas.openxmlformats.org/officeDocument/2006/relationships" xmlns:m="http://schemas.openxmlformats.org/officeDocument/2006/math" xmlns:v="urn:schemas-microsoft-com:vml" xmlns:wp14="http://schemas.microsoft.com/office/word/2010/wordprocessingDrawing" xmlns:wp="http://schemas.openxmlformats.org/drawingml/2006/wordprocessingDrawing" xmlns:w10="urn:schemas-microsoft-com:office:word" xmlns:w="http://schemas.openxmlformats.org/wordprocessingml/2006/main" xmlns:w14="http://schemas.microsoft.com/office/word/2010/wordml" xmlns:w15="http://schemas.microsoft.com/office/word/2012/wordml" xmlns:w16cex="http://schemas.microsoft.com/office/word/2018/wordml/cex" xmlns:w16cid="http://schemas.microsoft.com/office/word/2016/wordml/cid" xmlns:w16="http://schemas.microsoft.com/office/word/2018/wordml" xmlns:w16du="http://schemas.microsoft.com/office/word/2023/wordml/word16du" xmlns:w16sdtdh="http://schemas.microsoft.com/office/word/2020/wordml/sdtdatahash" xmlns:w16se="http://schemas.microsoft.com/office/word/2015/wordml/symex" xmlns:wpg="http://schemas.microsoft.com/office/word/2010/wordprocessingGroup" xmlns:wpi="http://schemas.microsoft.com/office/word/2010/wordprocessingInk" xmlns:wne="http://schemas.microsoft.com/office/word/2006/wordml" xmlns:wps="http://schemas.microsoft.com/office/word/2010/wordprocessingShape" mc:Ignorable="w14 w15 w16se w16cid w16 w16cex w16sdtdh w16du wp14">
   <w:abstractNum w:abstractNumId="0" w15:restartNumberingAfterBreak="0">
+    <w:nsid w:val="12A329C2"/>
+    <w:multiLevelType w:val="multilevel"/>
+    <w:tmpl w:val="4D7AA2F8"/>
+    <w:lvl w:ilvl="0">
+      <w:start w:val="2"/>
+      <w:numFmt w:val="decimal"/>
+      <w:lvlText w:val="%1."/>
+      <w:lvlJc w:val="left"/>
+      <w:pPr>
+        <w:tabs>
+          <w:tab w:val="num" w:pos="720"/>
+        </w:tabs>
+        <w:ind w:left="720" w:hanging="360"/>
+      </w:pPr>
+    </w:lvl>
+    <w:lvl w:ilvl="1">
+      <w:start w:val="1"/>
+      <w:numFmt w:val="bullet"/>
+      <w:lvlText w:val="o"/>
+      <w:lvlJc w:val="left"/>
+      <w:pPr>
+        <w:tabs>
+          <w:tab w:val="num" w:pos="1440"/>
+        </w:tabs>
+        <w:ind w:left="1440" w:hanging="360"/>
+      </w:pPr>
+      <w:rPr>
+        <w:rFonts w:ascii="Courier New" w:hAnsi="Courier New" w:hint="default"/>
+        <w:sz w:val="20"/>
+      </w:rPr>
+    </w:lvl>
+    <w:lvl w:ilvl="2" w:tentative="1">
+      <w:start w:val="1"/>
+      <w:numFmt w:val="decimal"/>
+      <w:lvlText w:val="%3."/>
+      <w:lvlJc w:val="left"/>
+      <w:pPr>
+        <w:tabs>
+          <w:tab w:val="num" w:pos="2160"/>
+        </w:tabs>
+        <w:ind w:left="2160" w:hanging="360"/>
+      </w:pPr>
+    </w:lvl>
+    <w:lvl w:ilvl="3" w:tentative="1">
+      <w:start w:val="1"/>
+      <w:numFmt w:val="decimal"/>
+      <w:lvlText w:val="%4."/>
+      <w:lvlJc w:val="left"/>
+      <w:pPr>
+        <w:tabs>
+          <w:tab w:val="num" w:pos="2880"/>
+        </w:tabs>
+        <w:ind w:left="2880" w:hanging="360"/>
+      </w:pPr>
+    </w:lvl>
+    <w:lvl w:ilvl="4" w:tentative="1">
+      <w:start w:val="1"/>
+      <w:numFmt w:val="decimal"/>
+      <w:lvlText w:val="%5."/>
+      <w:lvlJc w:val="left"/>
+      <w:pPr>
+        <w:tabs>
+          <w:tab w:val="num" w:pos="3600"/>
+        </w:tabs>
+        <w:ind w:left="3600" w:hanging="360"/>
+      </w:pPr>
+    </w:lvl>
+    <w:lvl w:ilvl="5" w:tentative="1">
+      <w:start w:val="1"/>
+      <w:numFmt w:val="decimal"/>
+      <w:lvlText w:val="%6."/>
+      <w:lvlJc w:val="left"/>
+      <w:pPr>
+        <w:tabs>
+          <w:tab w:val="num" w:pos="4320"/>
+        </w:tabs>
+        <w:ind w:left="4320" w:hanging="360"/>
+      </w:pPr>
+    </w:lvl>
+    <w:lvl w:ilvl="6" w:tentative="1">
+      <w:start w:val="1"/>
+      <w:numFmt w:val="decimal"/>
+      <w:lvlText w:val="%7."/>
+      <w:lvlJc w:val="left"/>
+      <w:pPr>
+        <w:tabs>
+          <w:tab w:val="num" w:pos="5040"/>
+        </w:tabs>
+        <w:ind w:left="5040" w:hanging="360"/>
+      </w:pPr>
+    </w:lvl>
+    <w:lvl w:ilvl="7" w:tentative="1">
+      <w:start w:val="1"/>
+      <w:numFmt w:val="decimal"/>
+      <w:lvlText w:val="%8."/>
+      <w:lvlJc w:val="left"/>
+      <w:pPr>
+        <w:tabs>
+          <w:tab w:val="num" w:pos="5760"/>
+        </w:tabs>
+        <w:ind w:left="5760" w:hanging="360"/>
+      </w:pPr>
+    </w:lvl>
+    <w:lvl w:ilvl="8" w:tentative="1">
+      <w:start w:val="1"/>
+      <w:numFmt w:val="decimal"/>
+      <w:lvlText w:val="%9."/>
+      <w:lvlJc w:val="left"/>
+      <w:pPr>
+        <w:tabs>
+          <w:tab w:val="num" w:pos="6480"/>
+        </w:tabs>
+        <w:ind w:left="6480" w:hanging="360"/>
+      </w:pPr>
+    </w:lvl>
+  </w:abstractNum>
+  <w:abstractNum w:abstractNumId="1" w15:restartNumberingAfterBreak="0">
     <w:nsid w:val="289B70C3"/>
     <w:multiLevelType w:val="hybridMultilevel"/>
     <w:tmpl w:val="33E8A47E"/>
@@ -1867,7 +2474,7 @@
       </w:rPr>
     </w:lvl>
   </w:abstractNum>
-  <w:abstractNum w:abstractNumId="1" w15:restartNumberingAfterBreak="0">
+  <w:abstractNum w:abstractNumId="2" w15:restartNumberingAfterBreak="0">
     <w:nsid w:val="2FC60DDA"/>
     <w:multiLevelType w:val="hybridMultilevel"/>
     <w:tmpl w:val="0BCA9B7C"/>
@@ -1979,7 +2586,7 @@
       </w:rPr>
     </w:lvl>
   </w:abstractNum>
-  <w:abstractNum w:abstractNumId="2" w15:restartNumberingAfterBreak="0">
+  <w:abstractNum w:abstractNumId="3" w15:restartNumberingAfterBreak="0">
     <w:nsid w:val="40344980"/>
     <w:multiLevelType w:val="hybridMultilevel"/>
     <w:tmpl w:val="9138A5F4"/>
@@ -2091,7 +2698,354 @@
       </w:rPr>
     </w:lvl>
   </w:abstractNum>
-  <w:abstractNum w:abstractNumId="3" w15:restartNumberingAfterBreak="0">
+  <w:abstractNum w:abstractNumId="4" w15:restartNumberingAfterBreak="0">
+    <w:nsid w:val="530F265A"/>
+    <w:multiLevelType w:val="multilevel"/>
+    <w:tmpl w:val="FE9E837A"/>
+    <w:lvl w:ilvl="0">
+      <w:start w:val="3"/>
+      <w:numFmt w:val="decimal"/>
+      <w:lvlText w:val="%1."/>
+      <w:lvlJc w:val="left"/>
+      <w:pPr>
+        <w:tabs>
+          <w:tab w:val="num" w:pos="720"/>
+        </w:tabs>
+        <w:ind w:left="720" w:hanging="360"/>
+      </w:pPr>
+    </w:lvl>
+    <w:lvl w:ilvl="1">
+      <w:start w:val="1"/>
+      <w:numFmt w:val="bullet"/>
+      <w:lvlText w:val="o"/>
+      <w:lvlJc w:val="left"/>
+      <w:pPr>
+        <w:tabs>
+          <w:tab w:val="num" w:pos="1440"/>
+        </w:tabs>
+        <w:ind w:left="1440" w:hanging="360"/>
+      </w:pPr>
+      <w:rPr>
+        <w:rFonts w:ascii="Courier New" w:hAnsi="Courier New" w:hint="default"/>
+        <w:sz w:val="20"/>
+      </w:rPr>
+    </w:lvl>
+    <w:lvl w:ilvl="2" w:tentative="1">
+      <w:start w:val="1"/>
+      <w:numFmt w:val="decimal"/>
+      <w:lvlText w:val="%3."/>
+      <w:lvlJc w:val="left"/>
+      <w:pPr>
+        <w:tabs>
+          <w:tab w:val="num" w:pos="2160"/>
+        </w:tabs>
+        <w:ind w:left="2160" w:hanging="360"/>
+      </w:pPr>
+    </w:lvl>
+    <w:lvl w:ilvl="3" w:tentative="1">
+      <w:start w:val="1"/>
+      <w:numFmt w:val="decimal"/>
+      <w:lvlText w:val="%4."/>
+      <w:lvlJc w:val="left"/>
+      <w:pPr>
+        <w:tabs>
+          <w:tab w:val="num" w:pos="2880"/>
+        </w:tabs>
+        <w:ind w:left="2880" w:hanging="360"/>
+      </w:pPr>
+    </w:lvl>
+    <w:lvl w:ilvl="4" w:tentative="1">
+      <w:start w:val="1"/>
+      <w:numFmt w:val="decimal"/>
+      <w:lvlText w:val="%5."/>
+      <w:lvlJc w:val="left"/>
+      <w:pPr>
+        <w:tabs>
+          <w:tab w:val="num" w:pos="3600"/>
+        </w:tabs>
+        <w:ind w:left="3600" w:hanging="360"/>
+      </w:pPr>
+    </w:lvl>
+    <w:lvl w:ilvl="5" w:tentative="1">
+      <w:start w:val="1"/>
+      <w:numFmt w:val="decimal"/>
+      <w:lvlText w:val="%6."/>
+      <w:lvlJc w:val="left"/>
+      <w:pPr>
+        <w:tabs>
+          <w:tab w:val="num" w:pos="4320"/>
+        </w:tabs>
+        <w:ind w:left="4320" w:hanging="360"/>
+      </w:pPr>
+    </w:lvl>
+    <w:lvl w:ilvl="6" w:tentative="1">
+      <w:start w:val="1"/>
+      <w:numFmt w:val="decimal"/>
+      <w:lvlText w:val="%7."/>
+      <w:lvlJc w:val="left"/>
+      <w:pPr>
+        <w:tabs>
+          <w:tab w:val="num" w:pos="5040"/>
+        </w:tabs>
+        <w:ind w:left="5040" w:hanging="360"/>
+      </w:pPr>
+    </w:lvl>
+    <w:lvl w:ilvl="7" w:tentative="1">
+      <w:start w:val="1"/>
+      <w:numFmt w:val="decimal"/>
+      <w:lvlText w:val="%8."/>
+      <w:lvlJc w:val="left"/>
+      <w:pPr>
+        <w:tabs>
+          <w:tab w:val="num" w:pos="5760"/>
+        </w:tabs>
+        <w:ind w:left="5760" w:hanging="360"/>
+      </w:pPr>
+    </w:lvl>
+    <w:lvl w:ilvl="8" w:tentative="1">
+      <w:start w:val="1"/>
+      <w:numFmt w:val="decimal"/>
+      <w:lvlText w:val="%9."/>
+      <w:lvlJc w:val="left"/>
+      <w:pPr>
+        <w:tabs>
+          <w:tab w:val="num" w:pos="6480"/>
+        </w:tabs>
+        <w:ind w:left="6480" w:hanging="360"/>
+      </w:pPr>
+    </w:lvl>
+  </w:abstractNum>
+  <w:abstractNum w:abstractNumId="5" w15:restartNumberingAfterBreak="0">
+    <w:nsid w:val="5ADF7109"/>
+    <w:multiLevelType w:val="multilevel"/>
+    <w:tmpl w:val="504E2DFC"/>
+    <w:lvl w:ilvl="0">
+      <w:start w:val="1"/>
+      <w:numFmt w:val="decimal"/>
+      <w:lvlText w:val="%1."/>
+      <w:lvlJc w:val="left"/>
+      <w:pPr>
+        <w:tabs>
+          <w:tab w:val="num" w:pos="720"/>
+        </w:tabs>
+        <w:ind w:left="720" w:hanging="360"/>
+      </w:pPr>
+    </w:lvl>
+    <w:lvl w:ilvl="1">
+      <w:start w:val="1"/>
+      <w:numFmt w:val="bullet"/>
+      <w:lvlText w:val="o"/>
+      <w:lvlJc w:val="left"/>
+      <w:pPr>
+        <w:tabs>
+          <w:tab w:val="num" w:pos="1440"/>
+        </w:tabs>
+        <w:ind w:left="1440" w:hanging="360"/>
+      </w:pPr>
+      <w:rPr>
+        <w:rFonts w:ascii="Courier New" w:hAnsi="Courier New" w:hint="default"/>
+        <w:sz w:val="20"/>
+      </w:rPr>
+    </w:lvl>
+    <w:lvl w:ilvl="2" w:tentative="1">
+      <w:start w:val="1"/>
+      <w:numFmt w:val="decimal"/>
+      <w:lvlText w:val="%3."/>
+      <w:lvlJc w:val="left"/>
+      <w:pPr>
+        <w:tabs>
+          <w:tab w:val="num" w:pos="2160"/>
+        </w:tabs>
+        <w:ind w:left="2160" w:hanging="360"/>
+      </w:pPr>
+    </w:lvl>
+    <w:lvl w:ilvl="3" w:tentative="1">
+      <w:start w:val="1"/>
+      <w:numFmt w:val="decimal"/>
+      <w:lvlText w:val="%4."/>
+      <w:lvlJc w:val="left"/>
+      <w:pPr>
+        <w:tabs>
+          <w:tab w:val="num" w:pos="2880"/>
+        </w:tabs>
+        <w:ind w:left="2880" w:hanging="360"/>
+      </w:pPr>
+    </w:lvl>
+    <w:lvl w:ilvl="4" w:tentative="1">
+      <w:start w:val="1"/>
+      <w:numFmt w:val="decimal"/>
+      <w:lvlText w:val="%5."/>
+      <w:lvlJc w:val="left"/>
+      <w:pPr>
+        <w:tabs>
+          <w:tab w:val="num" w:pos="3600"/>
+        </w:tabs>
+        <w:ind w:left="3600" w:hanging="360"/>
+      </w:pPr>
+    </w:lvl>
+    <w:lvl w:ilvl="5" w:tentative="1">
+      <w:start w:val="1"/>
+      <w:numFmt w:val="decimal"/>
+      <w:lvlText w:val="%6."/>
+      <w:lvlJc w:val="left"/>
+      <w:pPr>
+        <w:tabs>
+          <w:tab w:val="num" w:pos="4320"/>
+        </w:tabs>
+        <w:ind w:left="4320" w:hanging="360"/>
+      </w:pPr>
+    </w:lvl>
+    <w:lvl w:ilvl="6" w:tentative="1">
+      <w:start w:val="1"/>
+      <w:numFmt w:val="decimal"/>
+      <w:lvlText w:val="%7."/>
+      <w:lvlJc w:val="left"/>
+      <w:pPr>
+        <w:tabs>
+          <w:tab w:val="num" w:pos="5040"/>
+        </w:tabs>
+        <w:ind w:left="5040" w:hanging="360"/>
+      </w:pPr>
+    </w:lvl>
+    <w:lvl w:ilvl="7" w:tentative="1">
+      <w:start w:val="1"/>
+      <w:numFmt w:val="decimal"/>
+      <w:lvlText w:val="%8."/>
+      <w:lvlJc w:val="left"/>
+      <w:pPr>
+        <w:tabs>
+          <w:tab w:val="num" w:pos="5760"/>
+        </w:tabs>
+        <w:ind w:left="5760" w:hanging="360"/>
+      </w:pPr>
+    </w:lvl>
+    <w:lvl w:ilvl="8" w:tentative="1">
+      <w:start w:val="1"/>
+      <w:numFmt w:val="decimal"/>
+      <w:lvlText w:val="%9."/>
+      <w:lvlJc w:val="left"/>
+      <w:pPr>
+        <w:tabs>
+          <w:tab w:val="num" w:pos="6480"/>
+        </w:tabs>
+        <w:ind w:left="6480" w:hanging="360"/>
+      </w:pPr>
+    </w:lvl>
+  </w:abstractNum>
+  <w:abstractNum w:abstractNumId="6" w15:restartNumberingAfterBreak="0">
+    <w:nsid w:val="66482C42"/>
+    <w:multiLevelType w:val="multilevel"/>
+    <w:tmpl w:val="3A543804"/>
+    <w:lvl w:ilvl="0">
+      <w:start w:val="1"/>
+      <w:numFmt w:val="decimal"/>
+      <w:lvlText w:val="%1."/>
+      <w:lvlJc w:val="left"/>
+      <w:pPr>
+        <w:tabs>
+          <w:tab w:val="num" w:pos="720"/>
+        </w:tabs>
+        <w:ind w:left="720" w:hanging="360"/>
+      </w:pPr>
+    </w:lvl>
+    <w:lvl w:ilvl="1" w:tentative="1">
+      <w:start w:val="1"/>
+      <w:numFmt w:val="decimal"/>
+      <w:lvlText w:val="%2."/>
+      <w:lvlJc w:val="left"/>
+      <w:pPr>
+        <w:tabs>
+          <w:tab w:val="num" w:pos="1440"/>
+        </w:tabs>
+        <w:ind w:left="1440" w:hanging="360"/>
+      </w:pPr>
+    </w:lvl>
+    <w:lvl w:ilvl="2" w:tentative="1">
+      <w:start w:val="1"/>
+      <w:numFmt w:val="decimal"/>
+      <w:lvlText w:val="%3."/>
+      <w:lvlJc w:val="left"/>
+      <w:pPr>
+        <w:tabs>
+          <w:tab w:val="num" w:pos="2160"/>
+        </w:tabs>
+        <w:ind w:left="2160" w:hanging="360"/>
+      </w:pPr>
+    </w:lvl>
+    <w:lvl w:ilvl="3" w:tentative="1">
+      <w:start w:val="1"/>
+      <w:numFmt w:val="decimal"/>
+      <w:lvlText w:val="%4."/>
+      <w:lvlJc w:val="left"/>
+      <w:pPr>
+        <w:tabs>
+          <w:tab w:val="num" w:pos="2880"/>
+        </w:tabs>
+        <w:ind w:left="2880" w:hanging="360"/>
+      </w:pPr>
+    </w:lvl>
+    <w:lvl w:ilvl="4" w:tentative="1">
+      <w:start w:val="1"/>
+      <w:numFmt w:val="decimal"/>
+      <w:lvlText w:val="%5."/>
+      <w:lvlJc w:val="left"/>
+      <w:pPr>
+        <w:tabs>
+          <w:tab w:val="num" w:pos="3600"/>
+        </w:tabs>
+        <w:ind w:left="3600" w:hanging="360"/>
+      </w:pPr>
+    </w:lvl>
+    <w:lvl w:ilvl="5" w:tentative="1">
+      <w:start w:val="1"/>
+      <w:numFmt w:val="decimal"/>
+      <w:lvlText w:val="%6."/>
+      <w:lvlJc w:val="left"/>
+      <w:pPr>
+        <w:tabs>
+          <w:tab w:val="num" w:pos="4320"/>
+        </w:tabs>
+        <w:ind w:left="4320" w:hanging="360"/>
+      </w:pPr>
+    </w:lvl>
+    <w:lvl w:ilvl="6" w:tentative="1">
+      <w:start w:val="1"/>
+      <w:numFmt w:val="decimal"/>
+      <w:lvlText w:val="%7."/>
+      <w:lvlJc w:val="left"/>
+      <w:pPr>
+        <w:tabs>
+          <w:tab w:val="num" w:pos="5040"/>
+        </w:tabs>
+        <w:ind w:left="5040" w:hanging="360"/>
+      </w:pPr>
+    </w:lvl>
+    <w:lvl w:ilvl="7" w:tentative="1">
+      <w:start w:val="1"/>
+      <w:numFmt w:val="decimal"/>
+      <w:lvlText w:val="%8."/>
+      <w:lvlJc w:val="left"/>
+      <w:pPr>
+        <w:tabs>
+          <w:tab w:val="num" w:pos="5760"/>
+        </w:tabs>
+        <w:ind w:left="5760" w:hanging="360"/>
+      </w:pPr>
+    </w:lvl>
+    <w:lvl w:ilvl="8" w:tentative="1">
+      <w:start w:val="1"/>
+      <w:numFmt w:val="decimal"/>
+      <w:lvlText w:val="%9."/>
+      <w:lvlJc w:val="left"/>
+      <w:pPr>
+        <w:tabs>
+          <w:tab w:val="num" w:pos="6480"/>
+        </w:tabs>
+        <w:ind w:left="6480" w:hanging="360"/>
+      </w:pPr>
+    </w:lvl>
+  </w:abstractNum>
+  <w:abstractNum w:abstractNumId="7" w15:restartNumberingAfterBreak="0">
     <w:nsid w:val="7A705B90"/>
     <w:multiLevelType w:val="hybridMultilevel"/>
     <w:tmpl w:val="D16480E6"/>
@@ -2204,16 +3158,28 @@
     </w:lvl>
   </w:abstractNum>
   <w:num w:numId="1" w16cid:durableId="1386639078">
+    <w:abstractNumId w:val="3"/>
+  </w:num>
+  <w:num w:numId="2" w16cid:durableId="1350260298">
+    <w:abstractNumId w:val="1"/>
+  </w:num>
+  <w:num w:numId="3" w16cid:durableId="344484691">
     <w:abstractNumId w:val="2"/>
   </w:num>
-  <w:num w:numId="2" w16cid:durableId="1350260298">
+  <w:num w:numId="4" w16cid:durableId="2058357833">
+    <w:abstractNumId w:val="7"/>
+  </w:num>
+  <w:num w:numId="5" w16cid:durableId="977689849">
+    <w:abstractNumId w:val="6"/>
+  </w:num>
+  <w:num w:numId="6" w16cid:durableId="931013602">
+    <w:abstractNumId w:val="5"/>
+  </w:num>
+  <w:num w:numId="7" w16cid:durableId="1104959168">
     <w:abstractNumId w:val="0"/>
   </w:num>
-  <w:num w:numId="3" w16cid:durableId="344484691">
-    <w:abstractNumId w:val="1"/>
-  </w:num>
-  <w:num w:numId="4" w16cid:durableId="2058357833">
-    <w:abstractNumId w:val="3"/>
+  <w:num w:numId="8" w16cid:durableId="855656674">
+    <w:abstractNumId w:val="4"/>
   </w:num>
 </w:numbering>
 </file>
@@ -2815,7 +3781,6 @@
   <w:style w:type="character" w:default="1" w:styleId="DefaultParagraphFont">
     <w:name w:val="Default Paragraph Font"/>
     <w:uiPriority w:val="1"/>
-    <w:semiHidden/>
     <w:unhideWhenUsed/>
   </w:style>
   <w:style w:type="table" w:default="1" w:styleId="TableNormal">

</xml_diff>